<commit_message>
demographics and korean baseline html all finalized for translations
</commit_message>
<xml_diff>
--- a/experiments/1-korean-baseline/experiment translations.docx
+++ b/experiments/1-korean-baseline/experiment translations.docx
@@ -17,27 +17,7 @@
           <w:sz w:val="20"/>
           <w:szCs w:val="20"/>
         </w:rPr>
-        <w:t xml:space="preserve">You will see {{}} and be asked some questions about them. The HIT should take </w:t>
-      </w:r>
-      <w:proofErr w:type="gramStart"/>
-      <w:r>
-        <w:rPr>
-          <w:rFonts w:ascii="Arial" w:hAnsi="Arial" w:cs="Arial"/>
-          <w:color w:val="000000"/>
-          <w:sz w:val="20"/>
-          <w:szCs w:val="20"/>
-        </w:rPr>
-        <w:t>~{</w:t>
-      </w:r>
-      <w:proofErr w:type="gramEnd"/>
-      <w:r>
-        <w:rPr>
-          <w:rFonts w:ascii="Arial" w:hAnsi="Arial" w:cs="Arial"/>
-          <w:color w:val="000000"/>
-          <w:sz w:val="20"/>
-          <w:szCs w:val="20"/>
-        </w:rPr>
-        <w:t>{}} minutes. Please pay attention, thanks!</w:t>
+        <w:t>You will see {{}} and be asked some questions about them. The HIT should take ~{{}} minutes. Please pay attention, thanks!</w:t>
       </w:r>
     </w:p>
     <w:p>
@@ -75,7 +55,6 @@
         </w:rPr>
         <w:t xml:space="preserve"> {{}}</w:t>
       </w:r>
-      <w:proofErr w:type="spellStart"/>
       <w:r>
         <w:rPr>
           <w:rFonts w:ascii="Arial" w:eastAsia="Malgun Gothic" w:hAnsi="Arial" w:cs="Arial"/>
@@ -85,7 +64,6 @@
         </w:rPr>
         <w:t>를</w:t>
       </w:r>
-      <w:proofErr w:type="spellEnd"/>
       <w:r>
         <w:rPr>
           <w:rFonts w:ascii="Arial" w:hAnsi="Arial" w:cs="Arial"/>
@@ -417,27 +395,7 @@
           <w:sz w:val="20"/>
           <w:szCs w:val="20"/>
         </w:rPr>
-        <w:t xml:space="preserve">Legal information: By answering the following questions, you are participating in a study being performed by members of the UC Irvine Department of Language Science. If you have questions about this research, please contact Greg </w:t>
-      </w:r>
-      <w:proofErr w:type="spellStart"/>
-      <w:r>
-        <w:rPr>
-          <w:rFonts w:ascii="Arial" w:hAnsi="Arial" w:cs="Arial"/>
-          <w:color w:val="000000"/>
-          <w:sz w:val="20"/>
-          <w:szCs w:val="20"/>
-        </w:rPr>
-        <w:t>Scontras</w:t>
-      </w:r>
-      <w:proofErr w:type="spellEnd"/>
-      <w:r>
-        <w:rPr>
-          <w:rFonts w:ascii="Arial" w:hAnsi="Arial" w:cs="Arial"/>
-          <w:color w:val="000000"/>
-          <w:sz w:val="20"/>
-          <w:szCs w:val="20"/>
-        </w:rPr>
-        <w:t xml:space="preserve"> at </w:t>
+        <w:t xml:space="preserve">Legal information: By answering the following questions, you are participating in a study being performed by members of the UC Irvine Department of Language Science. If you have questions about this research, please contact Greg Scontras at </w:t>
       </w:r>
       <w:r>
         <w:rPr>
@@ -789,27 +747,7 @@
           <w:sz w:val="20"/>
           <w:szCs w:val="20"/>
         </w:rPr>
-        <w:t xml:space="preserve"> Greg </w:t>
-      </w:r>
-      <w:proofErr w:type="spellStart"/>
-      <w:r>
-        <w:rPr>
-          <w:rFonts w:ascii="Arial" w:hAnsi="Arial" w:cs="Arial"/>
-          <w:color w:val="000000"/>
-          <w:sz w:val="20"/>
-          <w:szCs w:val="20"/>
-        </w:rPr>
-        <w:t>Scontras</w:t>
-      </w:r>
-      <w:proofErr w:type="spellEnd"/>
-      <w:r>
-        <w:rPr>
-          <w:rFonts w:ascii="Arial" w:hAnsi="Arial" w:cs="Arial"/>
-          <w:color w:val="000000"/>
-          <w:sz w:val="20"/>
-          <w:szCs w:val="20"/>
-        </w:rPr>
-        <w:t xml:space="preserve"> </w:t>
+        <w:t xml:space="preserve"> Greg Scontras </w:t>
       </w:r>
       <w:r>
         <w:rPr>
@@ -2240,27 +2178,7 @@
           <w:sz w:val="20"/>
           <w:szCs w:val="20"/>
         </w:rPr>
-        <w:t>Here is one slider. For every trial in this block, you get an input to the '</w:t>
-      </w:r>
-      <w:proofErr w:type="spellStart"/>
-      <w:r>
-        <w:rPr>
-          <w:rFonts w:ascii="Arial" w:hAnsi="Arial" w:cs="Arial"/>
-          <w:color w:val="000000"/>
-          <w:sz w:val="20"/>
-          <w:szCs w:val="20"/>
-        </w:rPr>
-        <w:t>present_handle</w:t>
-      </w:r>
-      <w:proofErr w:type="spellEnd"/>
-      <w:r>
-        <w:rPr>
-          <w:rFonts w:ascii="Arial" w:hAnsi="Arial" w:cs="Arial"/>
-          <w:color w:val="000000"/>
-          <w:sz w:val="20"/>
-          <w:szCs w:val="20"/>
-        </w:rPr>
-        <w:t>' function. You can use that variable to display different prompts:</w:t>
+        <w:t>Here is one slider. For every trial in this block, you get an input to the 'present_handle' function. You can use that variable to display different prompts:</w:t>
       </w:r>
     </w:p>
     <w:p>
@@ -2359,27 +2277,7 @@
           <w:sz w:val="20"/>
           <w:szCs w:val="20"/>
         </w:rPr>
-        <w:t xml:space="preserve"> ‘</w:t>
-      </w:r>
-      <w:proofErr w:type="spellStart"/>
-      <w:r>
-        <w:rPr>
-          <w:rFonts w:ascii="Arial" w:hAnsi="Arial" w:cs="Arial"/>
-          <w:color w:val="000000"/>
-          <w:sz w:val="20"/>
-          <w:szCs w:val="20"/>
-        </w:rPr>
-        <w:t>present_handle</w:t>
-      </w:r>
-      <w:proofErr w:type="spellEnd"/>
-      <w:r>
-        <w:rPr>
-          <w:rFonts w:ascii="Arial" w:hAnsi="Arial" w:cs="Arial"/>
-          <w:color w:val="000000"/>
-          <w:sz w:val="20"/>
-          <w:szCs w:val="20"/>
-        </w:rPr>
-        <w:t xml:space="preserve">’ </w:t>
+        <w:t xml:space="preserve"> ‘present_handle’ </w:t>
       </w:r>
       <w:r>
         <w:rPr>
@@ -3229,7 +3127,6 @@
         </w:rPr>
         <w:t xml:space="preserve"> HIT </w:t>
       </w:r>
-      <w:proofErr w:type="spellStart"/>
       <w:r>
         <w:rPr>
           <w:rFonts w:ascii="Arial" w:eastAsia="Malgun Gothic" w:hAnsi="Arial" w:cs="Arial"/>
@@ -3239,7 +3136,6 @@
         </w:rPr>
         <w:t>를</w:t>
       </w:r>
-      <w:proofErr w:type="spellEnd"/>
       <w:r>
         <w:rPr>
           <w:rFonts w:ascii="Arial" w:hAnsi="Arial" w:cs="Arial"/>
@@ -3981,7 +3877,6 @@
         </w:rPr>
         <w:t>Did you enjoy the hit? HIT</w:t>
       </w:r>
-      <w:proofErr w:type="spellStart"/>
       <w:r>
         <w:rPr>
           <w:rFonts w:ascii="Arial" w:eastAsia="Malgun Gothic" w:hAnsi="Arial" w:cs="Arial"/>
@@ -3991,7 +3886,6 @@
         </w:rPr>
         <w:t>를</w:t>
       </w:r>
-      <w:proofErr w:type="spellEnd"/>
       <w:r>
         <w:rPr>
           <w:rFonts w:ascii="Arial" w:hAnsi="Arial" w:cs="Arial"/>
@@ -4379,7 +4273,6 @@
         </w:rPr>
         <w:t xml:space="preserve"> </w:t>
       </w:r>
-      <w:proofErr w:type="spellStart"/>
       <w:r>
         <w:rPr>
           <w:rFonts w:ascii="Arial" w:eastAsia="Malgun Gothic" w:hAnsi="Arial" w:cs="Arial"/>
@@ -4389,7 +4282,6 @@
         </w:rPr>
         <w:t>주십시요</w:t>
       </w:r>
-      <w:proofErr w:type="spellEnd"/>
       <w:r>
         <w:rPr>
           <w:rFonts w:ascii="Arial" w:hAnsi="Arial" w:cs="Arial"/>
@@ -7212,7 +7104,6 @@
         </w:rPr>
         <w:t xml:space="preserve"> </w:t>
       </w:r>
-      <w:proofErr w:type="spellStart"/>
       <w:r>
         <w:rPr>
           <w:rFonts w:ascii="Malgun Gothic" w:eastAsia="Malgun Gothic" w:hAnsi="Malgun Gothic" w:cs="Malgun Gothic" w:hint="eastAsia"/>
@@ -7222,7 +7113,6 @@
         </w:rPr>
         <w:t>년동안</w:t>
       </w:r>
-      <w:proofErr w:type="spellEnd"/>
       <w:r>
         <w:rPr>
           <w:rFonts w:ascii="Arial" w:hAnsi="Arial" w:cs="Arial"/>
@@ -9178,7 +9068,6 @@
               </w:rPr>
               <w:t xml:space="preserve"> </w:t>
             </w:r>
-            <w:proofErr w:type="spellStart"/>
             <w:r>
               <w:rPr>
                 <w:rFonts w:ascii="Malgun Gothic" w:eastAsia="Malgun Gothic" w:hAnsi="Malgun Gothic" w:cs="Malgun Gothic"/>
@@ -9188,7 +9077,6 @@
               </w:rPr>
               <w:t>네마리를</w:t>
             </w:r>
-            <w:proofErr w:type="spellEnd"/>
             <w:r>
               <w:rPr>
                 <w:rFonts w:ascii="Arial" w:hAnsi="Arial" w:cs="Arial"/>
@@ -9824,7 +9712,6 @@
               </w:rPr>
               <w:t xml:space="preserve"> </w:t>
             </w:r>
-            <w:proofErr w:type="spellStart"/>
             <w:r>
               <w:rPr>
                 <w:rFonts w:ascii="Malgun Gothic" w:eastAsia="Malgun Gothic" w:hAnsi="Malgun Gothic" w:cs="Malgun Gothic"/>
@@ -9834,7 +9721,6 @@
               </w:rPr>
               <w:t>세마리를</w:t>
             </w:r>
-            <w:proofErr w:type="spellEnd"/>
             <w:r>
               <w:rPr>
                 <w:rFonts w:ascii="Arial" w:hAnsi="Arial" w:cs="Arial"/>
@@ -9873,7 +9759,6 @@
               </w:rPr>
               <w:t xml:space="preserve"> </w:t>
             </w:r>
-            <w:proofErr w:type="spellStart"/>
             <w:r>
               <w:rPr>
                 <w:rFonts w:ascii="Malgun Gothic" w:eastAsia="Malgun Gothic" w:hAnsi="Malgun Gothic" w:cs="Malgun Gothic"/>
@@ -9883,7 +9768,6 @@
               </w:rPr>
               <w:t>세마리를</w:t>
             </w:r>
-            <w:proofErr w:type="spellEnd"/>
             <w:r>
               <w:rPr>
                 <w:rFonts w:ascii="Arial" w:hAnsi="Arial" w:cs="Arial"/>
@@ -10742,11 +10626,6 @@
             </w:r>
           </w:p>
           <w:p>
-            <w:pPr>
-              <w:rPr>
-                <w:rFonts w:hint="eastAsia"/>
-              </w:rPr>
-            </w:pPr>
             <w:r>
               <w:rPr>
                 <w:rFonts w:ascii="Malgun Gothic" w:eastAsia="Malgun Gothic" w:hAnsi="Malgun Gothic" w:cs="Malgun Gothic"/>
@@ -11437,7 +11316,6 @@
             </w:r>
           </w:p>
           <w:p>
-            <w:bookmarkStart w:id="0" w:name="_GoBack"/>
             <w:r>
               <w:rPr>
                 <w:rFonts w:ascii="Malgun Gothic" w:eastAsia="Malgun Gothic" w:hAnsi="Malgun Gothic" w:cs="Malgun Gothic"/>
@@ -11555,7 +11433,6 @@
               </w:rPr>
               <w:t>명이다</w:t>
             </w:r>
-            <w:bookmarkEnd w:id="0"/>
           </w:p>
         </w:tc>
       </w:tr>
@@ -11568,6 +11445,43 @@
           <w:szCs w:val="20"/>
         </w:rPr>
       </w:pPr>
+    </w:p>
+    <w:p>
+      <w:pPr>
+        <w:rPr>
+          <w:rFonts w:ascii="Batang" w:eastAsia="Batang" w:hAnsi="Batang" w:cs="Batang"/>
+          <w:sz w:val="20"/>
+          <w:szCs w:val="20"/>
+        </w:rPr>
+      </w:pPr>
+      <w:r>
+        <w:rPr>
+          <w:rFonts w:ascii="Batang" w:eastAsia="Batang" w:hAnsi="Batang" w:cs="Batang"/>
+          <w:sz w:val="20"/>
+          <w:szCs w:val="20"/>
+          <w:highlight w:val="yellow"/>
+        </w:rPr>
+        <w:t>PROGRESS</w:t>
+      </w:r>
+    </w:p>
+    <w:p>
+      <w:pPr>
+        <w:rPr>
+          <w:rFonts w:ascii="Batang" w:eastAsia="Batang" w:hAnsi="Batang" w:cs="Batang" w:hint="eastAsia"/>
+          <w:sz w:val="20"/>
+          <w:szCs w:val="20"/>
+        </w:rPr>
+      </w:pPr>
+      <w:r>
+        <w:rPr>
+          <w:rFonts w:ascii="Batang" w:eastAsia="Batang" w:hAnsi="Batang" w:cs="Batang" w:hint="eastAsia"/>
+          <w:sz w:val="20"/>
+          <w:szCs w:val="20"/>
+        </w:rPr>
+        <w:t>진행</w:t>
+      </w:r>
+      <w:bookmarkStart w:id="0" w:name="_GoBack"/>
+      <w:bookmarkEnd w:id="0"/>
     </w:p>
     <w:sectPr>
       <w:pgSz w:w="12240" w:h="15840"/>

</xml_diff>

<commit_message>
added korean-scope related articles to new folder "korean-scope lit"
</commit_message>
<xml_diff>
--- a/experiments/1-korean-baseline/experiment translations.docx
+++ b/experiments/1-korean-baseline/experiment translations.docx
@@ -11570,20 +11570,461 @@
           <w:szCs w:val="20"/>
         </w:rPr>
       </w:pPr>
+      <w:r>
+        <w:rPr>
+          <w:rFonts w:ascii="Batang" w:eastAsia="Batang" w:hAnsi="Batang" w:cs="Batang"/>
+          <w:sz w:val="20"/>
+          <w:szCs w:val="20"/>
+        </w:rPr>
+        <w:t>PROGRESS</w:t>
+      </w:r>
+    </w:p>
+    <w:p>
+      <w:pPr>
+        <w:rPr>
+          <w:rFonts w:ascii="Batang" w:eastAsia="Batang" w:hAnsi="Batang" w:cs="Batang"/>
+          <w:sz w:val="20"/>
+          <w:szCs w:val="20"/>
+        </w:rPr>
+      </w:pPr>
+      <w:r>
+        <w:rPr>
+          <w:rFonts w:ascii="Batang" w:eastAsia="Batang" w:hAnsi="Batang" w:cs="Batang" w:hint="eastAsia"/>
+          <w:sz w:val="20"/>
+          <w:szCs w:val="20"/>
+        </w:rPr>
+        <w:t>진</w:t>
+      </w:r>
+      <w:r>
+        <w:rPr>
+          <w:rFonts w:ascii="Batang" w:eastAsia="Batang" w:hAnsi="Batang" w:cs="Batang" w:hint="eastAsia"/>
+          <w:sz w:val="20"/>
+          <w:szCs w:val="20"/>
+        </w:rPr>
+        <w:t>행</w:t>
+      </w:r>
+    </w:p>
+    <w:p>
+      <w:pPr>
+        <w:rPr>
+          <w:rFonts w:ascii="Batang" w:eastAsia="Batang" w:hAnsi="Batang" w:cs="Batang"/>
+          <w:sz w:val="20"/>
+          <w:szCs w:val="20"/>
+        </w:rPr>
+      </w:pPr>
+    </w:p>
+    <w:p>
+      <w:pPr>
+        <w:rPr>
+          <w:rFonts w:ascii="Batang" w:eastAsia="Batang" w:hAnsi="Batang" w:cs="Batang"/>
+          <w:sz w:val="20"/>
+          <w:szCs w:val="20"/>
+        </w:rPr>
+      </w:pPr>
+      <w:r>
+        <w:rPr>
+          <w:rFonts w:ascii="Batang" w:eastAsia="Batang" w:hAnsi="Batang" w:cs="Batang"/>
+          <w:sz w:val="20"/>
+          <w:szCs w:val="20"/>
+        </w:rPr>
+        <w:t>&lt;div class="</w:t>
+      </w:r>
+      <w:proofErr w:type="spellStart"/>
+      <w:r>
+        <w:rPr>
+          <w:rFonts w:ascii="Batang" w:eastAsia="Batang" w:hAnsi="Batang" w:cs="Batang"/>
+          <w:sz w:val="20"/>
+          <w:szCs w:val="20"/>
+        </w:rPr>
+        <w:t>trialpartWrapper</w:t>
+      </w:r>
+      <w:proofErr w:type="spellEnd"/>
+      <w:r>
+        <w:rPr>
+          <w:rFonts w:ascii="Batang" w:eastAsia="Batang" w:hAnsi="Batang" w:cs="Batang"/>
+          <w:sz w:val="20"/>
+          <w:szCs w:val="20"/>
+        </w:rPr>
+        <w:t>" style="text-align: left;"&gt;</w:t>
+      </w:r>
       <w:bookmarkStart w:id="0" w:name="_GoBack"/>
       <w:bookmarkEnd w:id="0"/>
-      <w:r>
+    </w:p>
+    <w:p>
+      <w:pPr>
         <w:rPr>
           <w:rFonts w:ascii="Batang" w:eastAsia="Batang" w:hAnsi="Batang" w:cs="Batang"/>
           <w:sz w:val="20"/>
           <w:szCs w:val="20"/>
         </w:rPr>
-        <w:t>PROGRESS</w:t>
+      </w:pPr>
+      <w:r>
+        <w:rPr>
+          <w:rFonts w:ascii="Batang" w:eastAsia="Batang" w:hAnsi="Batang" w:cs="Batang"/>
+          <w:sz w:val="20"/>
+          <w:szCs w:val="20"/>
+        </w:rPr>
+        <w:t xml:space="preserve">  &lt;p&gt;</w:t>
       </w:r>
     </w:p>
     <w:p>
       <w:pPr>
         <w:rPr>
+          <w:rFonts w:ascii="Batang" w:eastAsia="Batang" w:hAnsi="Batang" w:cs="Batang"/>
+          <w:sz w:val="20"/>
+          <w:szCs w:val="20"/>
+        </w:rPr>
+      </w:pPr>
+      <w:r>
+        <w:rPr>
+          <w:rFonts w:ascii="Batang" w:eastAsia="Batang" w:hAnsi="Batang" w:cs="Batang"/>
+          <w:sz w:val="20"/>
+          <w:szCs w:val="20"/>
+        </w:rPr>
+        <w:t xml:space="preserve">  &lt;%= </w:t>
+      </w:r>
+      <w:proofErr w:type="spellStart"/>
+      <w:proofErr w:type="gramStart"/>
+      <w:r>
+        <w:rPr>
+          <w:rFonts w:ascii="Batang" w:eastAsia="Batang" w:hAnsi="Batang" w:cs="Batang"/>
+          <w:sz w:val="20"/>
+          <w:szCs w:val="20"/>
+        </w:rPr>
+        <w:t>continueButton</w:t>
+      </w:r>
+      <w:proofErr w:type="spellEnd"/>
+      <w:r>
+        <w:rPr>
+          <w:rFonts w:ascii="Batang" w:eastAsia="Batang" w:hAnsi="Batang" w:cs="Batang"/>
+          <w:sz w:val="20"/>
+          <w:szCs w:val="20"/>
+        </w:rPr>
+        <w:t>(</w:t>
+      </w:r>
+      <w:proofErr w:type="gramEnd"/>
+      <w:r>
+        <w:rPr>
+          <w:rFonts w:ascii="Batang" w:eastAsia="Batang" w:hAnsi="Batang" w:cs="Batang"/>
+          <w:sz w:val="20"/>
+          <w:szCs w:val="20"/>
+        </w:rPr>
+        <w:t>) %&gt;</w:t>
+      </w:r>
+    </w:p>
+    <w:p>
+      <w:pPr>
+        <w:rPr>
+          <w:rFonts w:ascii="Batang" w:eastAsia="Batang" w:hAnsi="Batang" w:cs="Batang"/>
+          <w:sz w:val="20"/>
+          <w:szCs w:val="20"/>
+        </w:rPr>
+      </w:pPr>
+      <w:r>
+        <w:rPr>
+          <w:rFonts w:ascii="Batang" w:eastAsia="Batang" w:hAnsi="Batang" w:cs="Batang"/>
+          <w:sz w:val="20"/>
+          <w:szCs w:val="20"/>
+        </w:rPr>
+        <w:t>&lt;/div&gt;</w:t>
+      </w:r>
+    </w:p>
+    <w:p>
+      <w:pPr>
+        <w:rPr>
+          <w:rFonts w:ascii="Batang" w:eastAsia="Batang" w:hAnsi="Batang" w:cs="Batang"/>
+          <w:sz w:val="20"/>
+          <w:szCs w:val="20"/>
+        </w:rPr>
+      </w:pPr>
+    </w:p>
+    <w:p>
+      <w:pPr>
+        <w:rPr>
+          <w:rFonts w:ascii="Batang" w:eastAsia="Batang" w:hAnsi="Batang" w:cs="Batang"/>
+          <w:sz w:val="20"/>
+          <w:szCs w:val="20"/>
+        </w:rPr>
+      </w:pPr>
+    </w:p>
+    <w:p>
+      <w:pPr>
+        <w:rPr>
+          <w:rFonts w:ascii="Batang" w:eastAsia="Batang" w:hAnsi="Batang" w:cs="Batang"/>
+          <w:sz w:val="20"/>
+          <w:szCs w:val="20"/>
+        </w:rPr>
+      </w:pPr>
+      <w:r>
+        <w:rPr>
+          <w:rFonts w:ascii="Batang" w:eastAsia="Batang" w:hAnsi="Batang" w:cs="Batang"/>
+          <w:sz w:val="20"/>
+          <w:szCs w:val="20"/>
+        </w:rPr>
+        <w:t xml:space="preserve">    &lt;button onclick="_</w:t>
+      </w:r>
+      <w:proofErr w:type="spellStart"/>
+      <w:proofErr w:type="gramStart"/>
+      <w:r>
+        <w:rPr>
+          <w:rFonts w:ascii="Batang" w:eastAsia="Batang" w:hAnsi="Batang" w:cs="Batang"/>
+          <w:sz w:val="20"/>
+          <w:szCs w:val="20"/>
+        </w:rPr>
+        <w:t>s.button</w:t>
+      </w:r>
+      <w:proofErr w:type="spellEnd"/>
+      <w:proofErr w:type="gramEnd"/>
+      <w:r>
+        <w:rPr>
+          <w:rFonts w:ascii="Batang" w:eastAsia="Batang" w:hAnsi="Batang" w:cs="Batang"/>
+          <w:sz w:val="20"/>
+          <w:szCs w:val="20"/>
+        </w:rPr>
+        <w:t>()"&gt;Continue&lt;/button&gt;</w:t>
+      </w:r>
+    </w:p>
+    <w:p>
+      <w:pPr>
+        <w:rPr>
+          <w:rFonts w:ascii="Batang" w:eastAsia="Batang" w:hAnsi="Batang" w:cs="Batang"/>
+          <w:sz w:val="20"/>
+          <w:szCs w:val="20"/>
+        </w:rPr>
+      </w:pPr>
+      <w:r>
+        <w:rPr>
+          <w:rFonts w:ascii="Batang" w:eastAsia="Batang" w:hAnsi="Batang" w:cs="Batang"/>
+          <w:sz w:val="20"/>
+          <w:szCs w:val="20"/>
+        </w:rPr>
+        <w:t xml:space="preserve">  &lt;/div&gt;</w:t>
+      </w:r>
+    </w:p>
+    <w:p>
+      <w:pPr>
+        <w:rPr>
+          <w:rFonts w:ascii="Batang" w:eastAsia="Batang" w:hAnsi="Batang" w:cs="Batang"/>
+          <w:sz w:val="20"/>
+          <w:szCs w:val="20"/>
+        </w:rPr>
+      </w:pPr>
+    </w:p>
+    <w:p>
+      <w:pPr>
+        <w:rPr>
+          <w:rFonts w:ascii="Batang" w:eastAsia="Batang" w:hAnsi="Batang" w:cs="Batang"/>
+          <w:sz w:val="20"/>
+          <w:szCs w:val="20"/>
+        </w:rPr>
+      </w:pPr>
+      <w:r>
+        <w:rPr>
+          <w:rFonts w:ascii="Batang" w:eastAsia="Batang" w:hAnsi="Batang" w:cs="Batang"/>
+          <w:sz w:val="20"/>
+          <w:szCs w:val="20"/>
+        </w:rPr>
+        <w:t xml:space="preserve">  &lt;div class="slide" id="</w:t>
+      </w:r>
+      <w:proofErr w:type="spellStart"/>
+      <w:r>
+        <w:rPr>
+          <w:rFonts w:ascii="Batang" w:eastAsia="Batang" w:hAnsi="Batang" w:cs="Batang"/>
+          <w:sz w:val="20"/>
+          <w:szCs w:val="20"/>
+        </w:rPr>
+        <w:t>single_trial</w:t>
+      </w:r>
+      <w:proofErr w:type="spellEnd"/>
+      <w:r>
+        <w:rPr>
+          <w:rFonts w:ascii="Batang" w:eastAsia="Batang" w:hAnsi="Batang" w:cs="Batang"/>
+          <w:sz w:val="20"/>
+          <w:szCs w:val="20"/>
+        </w:rPr>
+        <w:t>"&gt;</w:t>
+      </w:r>
+    </w:p>
+    <w:p>
+      <w:pPr>
+        <w:rPr>
+          <w:rFonts w:ascii="Batang" w:eastAsia="Batang" w:hAnsi="Batang" w:cs="Batang"/>
+          <w:sz w:val="20"/>
+          <w:szCs w:val="20"/>
+        </w:rPr>
+      </w:pPr>
+      <w:r>
+        <w:rPr>
+          <w:rFonts w:ascii="Batang" w:eastAsia="Batang" w:hAnsi="Batang" w:cs="Batang"/>
+          <w:sz w:val="20"/>
+          <w:szCs w:val="20"/>
+        </w:rPr>
+        <w:t xml:space="preserve">    &lt;p&gt;Here is a single trial. Depending on the condition, you'll see different words below:&lt;/p&gt;</w:t>
+      </w:r>
+    </w:p>
+    <w:p>
+      <w:pPr>
+        <w:rPr>
+          <w:rFonts w:ascii="Batang" w:eastAsia="Batang" w:hAnsi="Batang" w:cs="Batang"/>
+          <w:sz w:val="20"/>
+          <w:szCs w:val="20"/>
+        </w:rPr>
+      </w:pPr>
+      <w:r>
+        <w:rPr>
+          <w:rFonts w:ascii="Batang" w:eastAsia="Batang" w:hAnsi="Batang" w:cs="Batang"/>
+          <w:sz w:val="20"/>
+          <w:szCs w:val="20"/>
+        </w:rPr>
+        <w:t xml:space="preserve">    &lt;p class="</w:t>
+      </w:r>
+      <w:proofErr w:type="spellStart"/>
+      <w:r>
+        <w:rPr>
+          <w:rFonts w:ascii="Batang" w:eastAsia="Batang" w:hAnsi="Batang" w:cs="Batang"/>
+          <w:sz w:val="20"/>
+          <w:szCs w:val="20"/>
+        </w:rPr>
+        <w:t>display_condition</w:t>
+      </w:r>
+      <w:proofErr w:type="spellEnd"/>
+      <w:r>
+        <w:rPr>
+          <w:rFonts w:ascii="Batang" w:eastAsia="Batang" w:hAnsi="Batang" w:cs="Batang"/>
+          <w:sz w:val="20"/>
+          <w:szCs w:val="20"/>
+        </w:rPr>
+        <w:t>"&gt;{{</w:t>
+      </w:r>
+      <w:proofErr w:type="gramStart"/>
+      <w:r>
+        <w:rPr>
+          <w:rFonts w:ascii="Batang" w:eastAsia="Batang" w:hAnsi="Batang" w:cs="Batang"/>
+          <w:sz w:val="20"/>
+          <w:szCs w:val="20"/>
+        </w:rPr>
+        <w:t>}}&lt;</w:t>
+      </w:r>
+      <w:proofErr w:type="gramEnd"/>
+      <w:r>
+        <w:rPr>
+          <w:rFonts w:ascii="Batang" w:eastAsia="Batang" w:hAnsi="Batang" w:cs="Batang"/>
+          <w:sz w:val="20"/>
+          <w:szCs w:val="20"/>
+        </w:rPr>
+        <w:t>/p&gt;</w:t>
+      </w:r>
+    </w:p>
+    <w:p>
+      <w:pPr>
+        <w:rPr>
+          <w:rFonts w:ascii="Batang" w:eastAsia="Batang" w:hAnsi="Batang" w:cs="Batang"/>
+          <w:sz w:val="20"/>
+          <w:szCs w:val="20"/>
+        </w:rPr>
+      </w:pPr>
+      <w:r>
+        <w:rPr>
+          <w:rFonts w:ascii="Batang" w:eastAsia="Batang" w:hAnsi="Batang" w:cs="Batang"/>
+          <w:sz w:val="20"/>
+          <w:szCs w:val="20"/>
+        </w:rPr>
+        <w:t xml:space="preserve">    &lt;input type="text" id="</w:t>
+      </w:r>
+      <w:proofErr w:type="spellStart"/>
+      <w:r>
+        <w:rPr>
+          <w:rFonts w:ascii="Batang" w:eastAsia="Batang" w:hAnsi="Batang" w:cs="Batang"/>
+          <w:sz w:val="20"/>
+          <w:szCs w:val="20"/>
+        </w:rPr>
+        <w:t>text_response</w:t>
+      </w:r>
+      <w:proofErr w:type="spellEnd"/>
+      <w:r>
+        <w:rPr>
+          <w:rFonts w:ascii="Batang" w:eastAsia="Batang" w:hAnsi="Batang" w:cs="Batang"/>
+          <w:sz w:val="20"/>
+          <w:szCs w:val="20"/>
+        </w:rPr>
+        <w:t>"&gt;&lt;/input&gt;</w:t>
+      </w:r>
+    </w:p>
+    <w:p>
+      <w:pPr>
+        <w:rPr>
+          <w:rFonts w:ascii="Batang" w:eastAsia="Batang" w:hAnsi="Batang" w:cs="Batang"/>
+          <w:sz w:val="20"/>
+          <w:szCs w:val="20"/>
+        </w:rPr>
+      </w:pPr>
+      <w:r>
+        <w:rPr>
+          <w:rFonts w:ascii="Batang" w:eastAsia="Batang" w:hAnsi="Batang" w:cs="Batang"/>
+          <w:sz w:val="20"/>
+          <w:szCs w:val="20"/>
+        </w:rPr>
+        <w:t xml:space="preserve">    &lt;button onclick="_</w:t>
+      </w:r>
+      <w:proofErr w:type="spellStart"/>
+      <w:proofErr w:type="gramStart"/>
+      <w:r>
+        <w:rPr>
+          <w:rFonts w:ascii="Batang" w:eastAsia="Batang" w:hAnsi="Batang" w:cs="Batang"/>
+          <w:sz w:val="20"/>
+          <w:szCs w:val="20"/>
+        </w:rPr>
+        <w:t>s.button</w:t>
+      </w:r>
+      <w:proofErr w:type="spellEnd"/>
+      <w:proofErr w:type="gramEnd"/>
+      <w:r>
+        <w:rPr>
+          <w:rFonts w:ascii="Batang" w:eastAsia="Batang" w:hAnsi="Batang" w:cs="Batang"/>
+          <w:sz w:val="20"/>
+          <w:szCs w:val="20"/>
+        </w:rPr>
+        <w:t>()"&gt;Continue&lt;/button&gt;</w:t>
+      </w:r>
+    </w:p>
+    <w:p>
+      <w:pPr>
+        <w:rPr>
+          <w:rFonts w:ascii="Batang" w:eastAsia="Batang" w:hAnsi="Batang" w:cs="Batang"/>
+          <w:sz w:val="20"/>
+          <w:szCs w:val="20"/>
+        </w:rPr>
+      </w:pPr>
+      <w:r>
+        <w:rPr>
+          <w:rFonts w:ascii="Batang" w:eastAsia="Batang" w:hAnsi="Batang" w:cs="Batang"/>
+          <w:sz w:val="20"/>
+          <w:szCs w:val="20"/>
+        </w:rPr>
+        <w:t xml:space="preserve">    &lt;p class="err"&gt;Please write </w:t>
+      </w:r>
+      <w:proofErr w:type="gramStart"/>
+      <w:r>
+        <w:rPr>
+          <w:rFonts w:ascii="Batang" w:eastAsia="Batang" w:hAnsi="Batang" w:cs="Batang"/>
+          <w:sz w:val="20"/>
+          <w:szCs w:val="20"/>
+        </w:rPr>
+        <w:t>something.&lt;</w:t>
+      </w:r>
+      <w:proofErr w:type="gramEnd"/>
+      <w:r>
+        <w:rPr>
+          <w:rFonts w:ascii="Batang" w:eastAsia="Batang" w:hAnsi="Batang" w:cs="Batang"/>
+          <w:sz w:val="20"/>
+          <w:szCs w:val="20"/>
+        </w:rPr>
+        <w:t>/p&gt;</w:t>
+      </w:r>
+    </w:p>
+    <w:p>
+      <w:pPr>
+        <w:rPr>
           <w:rFonts w:ascii="Batang" w:eastAsia="Batang" w:hAnsi="Batang" w:cs="Batang" w:hint="eastAsia"/>
           <w:sz w:val="20"/>
           <w:szCs w:val="20"/>
@@ -11591,19 +12032,11 @@
       </w:pPr>
       <w:r>
         <w:rPr>
-          <w:rFonts w:ascii="Batang" w:eastAsia="Batang" w:hAnsi="Batang" w:cs="Batang" w:hint="eastAsia"/>
-          <w:sz w:val="20"/>
-          <w:szCs w:val="20"/>
-        </w:rPr>
-        <w:t>진</w:t>
-      </w:r>
-      <w:r>
-        <w:rPr>
-          <w:rFonts w:ascii="Batang" w:eastAsia="Batang" w:hAnsi="Batang" w:cs="Batang" w:hint="eastAsia"/>
-          <w:sz w:val="20"/>
-          <w:szCs w:val="20"/>
-        </w:rPr>
-        <w:t>행</w:t>
+          <w:rFonts w:ascii="Batang" w:eastAsia="Batang" w:hAnsi="Batang" w:cs="Batang"/>
+          <w:sz w:val="20"/>
+          <w:szCs w:val="20"/>
+        </w:rPr>
+        <w:t xml:space="preserve">  &lt;/div&gt;</w:t>
       </w:r>
     </w:p>
     <w:sectPr>

</xml_diff>